<commit_message>
morning class notes 6-5-2018
</commit_message>
<xml_diff>
--- a/Angular.docx
+++ b/Angular.docx
@@ -15,13 +15,18 @@
         <w:sym w:font="Wingdings" w:char="F0E0"/>
       </w:r>
       <w:r>
-        <w:t xml:space="preserve"> open command window in the folder and type as follows: “ng serve</w:t>
+        <w:t xml:space="preserve"> open command window in the folder </w:t>
       </w:r>
+      <w:r>
+        <w:t>and type as follows: “ng serve --</w:t>
+      </w:r>
+      <w:r>
+        <w:t>open”</w:t>
+      </w:r>
+    </w:p>
+    <w:p>
       <w:bookmarkStart w:id="0" w:name="_GoBack"/>
       <w:bookmarkEnd w:id="0"/>
-      <w:r>
-        <w:t xml:space="preserve"> –open”</w:t>
-      </w:r>
     </w:p>
     <w:sectPr>
       <w:pgSz w:w="12240" w:h="15840"/>

</xml_diff>